<commit_message>
Added wireframes to ui doc
</commit_message>
<xml_diff>
--- a/UI_design/ui design doc.docx
+++ b/UI_design/ui design doc.docx
@@ -3,301 +3,652 @@
 <w:document xmlns:wpc="http://schemas.microsoft.com/office/word/2010/wordprocessingCanvas" xmlns:mc="http://schemas.openxmlformats.org/markup-compatibility/2006" xmlns:o="urn:schemas-microsoft-com:office:office" xmlns:r="http://schemas.openxmlformats.org/officeDocument/2006/relationships" xmlns:m="http://schemas.openxmlformats.org/officeDocument/2006/math" xmlns:v="urn:schemas-microsoft-com:vml" xmlns:wp14="http://schemas.microsoft.com/office/word/2010/wordprocessingDrawing" xmlns:wp="http://schemas.openxmlformats.org/drawingml/2006/wordprocessingDrawing" xmlns:w10="urn:schemas-microsoft-com:office:word" xmlns:w="http://schemas.openxmlformats.org/wordprocessingml/2006/main" xmlns:w14="http://schemas.microsoft.com/office/word/2010/wordml" xmlns:wpg="http://schemas.microsoft.com/office/word/2010/wordprocessingGroup" xmlns:wpi="http://schemas.microsoft.com/office/word/2010/wordprocessingInk" xmlns:wne="http://schemas.microsoft.com/office/word/2006/wordml" xmlns:wps="http://schemas.microsoft.com/office/word/2010/wordprocessingShape" mc:Ignorable="w14 wp14">
   <w:body>
     <w:p>
-      <w:r>
+      <w:pPr>
+        <w:jc w:val="center"/>
+        <w:rPr>
+          <w:b/>
+          <w:noProof/>
+          <w:u w:val="single"/>
+        </w:rPr>
+      </w:pPr>
+      <w:r>
+        <w:rPr>
+          <w:b/>
+          <w:noProof/>
+          <w:u w:val="single"/>
+        </w:rPr>
+        <w:t>UI Design Project</w:t>
+      </w:r>
+    </w:p>
+    <w:p>
+      <w:pPr>
+        <w:rPr>
+          <w:noProof/>
+        </w:rPr>
+      </w:pPr>
+      <w:r>
+        <w:rPr>
+          <w:noProof/>
+        </w:rPr>
         <w:t xml:space="preserve">1.  </w:t>
       </w:r>
-    </w:p>
-    <w:p>
-      <w:pPr>
-        <w:pStyle w:val="ListParagraph"/>
+      <w:bookmarkStart w:id="0" w:name="_GoBack"/>
+      <w:bookmarkEnd w:id="0"/>
+    </w:p>
+    <w:p>
+      <w:pPr>
         <w:numPr>
           <w:ilvl w:val="0"/>
           <w:numId w:val="3"/>
         </w:numPr>
-      </w:pPr>
-      <w:r>
-        <w:t>Login</w:t>
-      </w:r>
-      <w:r>
-        <w:t>-1</w:t>
-      </w:r>
-    </w:p>
-    <w:p>
-      <w:pPr>
-        <w:pStyle w:val="ListParagraph"/>
+        <w:rPr>
+          <w:noProof/>
+        </w:rPr>
+      </w:pPr>
+      <w:r>
+        <w:rPr>
+          <w:noProof/>
+        </w:rPr>
+        <w:t>Login-1</w:t>
+      </w:r>
+    </w:p>
+    <w:p>
+      <w:pPr>
         <w:numPr>
           <w:ilvl w:val="1"/>
           <w:numId w:val="3"/>
         </w:numPr>
-      </w:pPr>
-      <w:r>
+        <w:rPr>
+          <w:noProof/>
+        </w:rPr>
+      </w:pPr>
+      <w:r>
+        <w:rPr>
+          <w:noProof/>
+        </w:rPr>
         <w:t xml:space="preserve">The mobile design for our twitter application UI starts at the login page.  Users may input login information or click the register button if they need to make an account.  </w:t>
       </w:r>
     </w:p>
     <w:p>
       <w:pPr>
-        <w:pStyle w:val="ListParagraph"/>
         <w:numPr>
           <w:ilvl w:val="0"/>
           <w:numId w:val="3"/>
         </w:numPr>
-      </w:pPr>
-      <w:r>
-        <w:t>Register</w:t>
-      </w:r>
-      <w:r>
-        <w:t>-2</w:t>
-      </w:r>
-    </w:p>
-    <w:p>
-      <w:pPr>
-        <w:pStyle w:val="ListParagraph"/>
+        <w:rPr>
+          <w:noProof/>
+        </w:rPr>
+      </w:pPr>
+      <w:r>
+        <w:rPr>
+          <w:noProof/>
+        </w:rPr>
+        <w:t>Register-2</w:t>
+      </w:r>
+    </w:p>
+    <w:p>
+      <w:pPr>
         <w:numPr>
           <w:ilvl w:val="1"/>
           <w:numId w:val="3"/>
         </w:numPr>
-      </w:pPr>
-      <w:r>
+        <w:rPr>
+          <w:noProof/>
+        </w:rPr>
+      </w:pPr>
+      <w:r>
+        <w:rPr>
+          <w:noProof/>
+        </w:rPr>
         <w:t xml:space="preserve">The register button directs to a page where they are asked to input full name, username, email, password, and password strength.  This page will display an error if input is incorrect.  </w:t>
       </w:r>
     </w:p>
     <w:p>
       <w:pPr>
-        <w:pStyle w:val="ListParagraph"/>
         <w:numPr>
           <w:ilvl w:val="0"/>
           <w:numId w:val="3"/>
         </w:numPr>
-      </w:pPr>
-      <w:r>
-        <w:t xml:space="preserve">There are buttons at the top of each page after login, which direct the user to various functions.  From left to right they are </w:t>
-      </w:r>
-      <w:proofErr w:type="gramStart"/>
-      <w:r>
-        <w:t>home(</w:t>
-      </w:r>
-      <w:proofErr w:type="gramEnd"/>
-      <w:r>
-        <w:t xml:space="preserve">house), me(person), liked posts(star), search(magnifying glass), settings(cog), and exit(x). Buttons will be highlighted if the user is on that particular page.  </w:t>
-      </w:r>
-    </w:p>
-    <w:p>
-      <w:pPr>
-        <w:pStyle w:val="ListParagraph"/>
+        <w:rPr>
+          <w:noProof/>
+        </w:rPr>
+      </w:pPr>
+      <w:r>
+        <w:rPr>
+          <w:noProof/>
+        </w:rPr>
+        <w:t xml:space="preserve">There are buttons at the top of each page after login, which direct the user to various functions.  From left to right they are home(house), me(person), liked posts(star), search(magnifying glass), settings(cog), and exit(x). Buttons will be highlighted if the user is on that particular page.  </w:t>
+      </w:r>
+    </w:p>
+    <w:p>
+      <w:pPr>
         <w:numPr>
           <w:ilvl w:val="0"/>
           <w:numId w:val="3"/>
         </w:numPr>
-      </w:pPr>
-      <w:r>
-        <w:t>Homepage</w:t>
-      </w:r>
-      <w:r>
-        <w:t>-3</w:t>
-      </w:r>
-    </w:p>
-    <w:p>
-      <w:pPr>
-        <w:pStyle w:val="ListParagraph"/>
+        <w:rPr>
+          <w:noProof/>
+        </w:rPr>
+      </w:pPr>
+      <w:r>
+        <w:rPr>
+          <w:noProof/>
+        </w:rPr>
+        <w:t>Homepage-3</w:t>
+      </w:r>
+    </w:p>
+    <w:p>
+      <w:pPr>
         <w:numPr>
           <w:ilvl w:val="1"/>
           <w:numId w:val="3"/>
         </w:numPr>
-      </w:pPr>
-      <w:r>
-        <w:t xml:space="preserve">After logging in the user goes to the homepage which allows them to post, look at posts from people they follow, or look at their own posts.  Posts contain name, username, body, and timestamp.  Each post also has a reply and like button on the </w:t>
-      </w:r>
-      <w:r>
-        <w:t>bottom</w:t>
-      </w:r>
-      <w:r>
-        <w:t xml:space="preserve">.  The like button will be toggled based if they have already liked the post.  </w:t>
-      </w:r>
-    </w:p>
-    <w:p>
-      <w:pPr>
-        <w:pStyle w:val="ListParagraph"/>
+        <w:rPr>
+          <w:noProof/>
+        </w:rPr>
+      </w:pPr>
+      <w:r>
+        <w:rPr>
+          <w:noProof/>
+        </w:rPr>
+        <w:t xml:space="preserve">After logging in the user goes to the homepage which allows them to post, look at posts from people they follow, or look at their own posts.  Posts contain name, username, body, and timestamp.  Each post also has a reply and like button on the bottom.  The like button will be toggled based if they have already liked the post.  </w:t>
+      </w:r>
+    </w:p>
+    <w:p>
+      <w:pPr>
         <w:numPr>
           <w:ilvl w:val="0"/>
           <w:numId w:val="3"/>
         </w:numPr>
-      </w:pPr>
-      <w:r>
-        <w:t>Me</w:t>
-      </w:r>
-      <w:r>
-        <w:t>-4</w:t>
-      </w:r>
-    </w:p>
-    <w:p>
-      <w:pPr>
-        <w:pStyle w:val="ListParagraph"/>
+        <w:rPr>
+          <w:noProof/>
+        </w:rPr>
+      </w:pPr>
+      <w:r>
+        <w:rPr>
+          <w:noProof/>
+        </w:rPr>
+        <w:t>Me-4</w:t>
+      </w:r>
+    </w:p>
+    <w:p>
+      <w:pPr>
         <w:numPr>
           <w:ilvl w:val="1"/>
           <w:numId w:val="3"/>
         </w:numPr>
-      </w:pPr>
-      <w:r>
-        <w:t xml:space="preserve">The </w:t>
-      </w:r>
-      <w:proofErr w:type="gramStart"/>
-      <w:r>
-        <w:t>Me</w:t>
-      </w:r>
-      <w:proofErr w:type="gramEnd"/>
-      <w:r>
-        <w:t xml:space="preserve"> page will show followers/following and information about those people.  This page includes a like button which is toggled based on whether the user is following that person.  The liked posts page shows posts that the user has liked.</w:t>
-      </w:r>
-    </w:p>
-    <w:p>
-      <w:pPr>
-        <w:pStyle w:val="ListParagraph"/>
+        <w:rPr>
+          <w:noProof/>
+        </w:rPr>
+      </w:pPr>
+      <w:r>
+        <w:rPr>
+          <w:noProof/>
+        </w:rPr>
+        <w:t>The Me page will show followers/following and information about those people.  This page includes a like button which is toggled based on whether the user is following that person.  The liked posts page shows posts that the user has liked.</w:t>
+      </w:r>
+    </w:p>
+    <w:p>
+      <w:pPr>
         <w:numPr>
           <w:ilvl w:val="0"/>
           <w:numId w:val="3"/>
         </w:numPr>
-      </w:pPr>
-      <w:r>
-        <w:t>Liked Posts</w:t>
-      </w:r>
-      <w:r>
-        <w:t>-5</w:t>
-      </w:r>
-    </w:p>
-    <w:p>
-      <w:pPr>
-        <w:pStyle w:val="ListParagraph"/>
+        <w:rPr>
+          <w:noProof/>
+        </w:rPr>
+      </w:pPr>
+      <w:r>
+        <w:rPr>
+          <w:noProof/>
+        </w:rPr>
+        <w:t>Liked Posts-5</w:t>
+      </w:r>
+    </w:p>
+    <w:p>
+      <w:pPr>
         <w:numPr>
           <w:ilvl w:val="1"/>
           <w:numId w:val="3"/>
         </w:numPr>
-      </w:pPr>
-      <w:r>
+        <w:rPr>
+          <w:noProof/>
+        </w:rPr>
+      </w:pPr>
+      <w:r>
+        <w:rPr>
+          <w:noProof/>
+        </w:rPr>
         <w:t xml:space="preserve">The star button directs the user to the liked post page.  This page shows posts the user has liked with options to sort them based on date and amount of likes.  </w:t>
       </w:r>
     </w:p>
     <w:p>
       <w:pPr>
-        <w:pStyle w:val="ListParagraph"/>
         <w:numPr>
           <w:ilvl w:val="0"/>
           <w:numId w:val="3"/>
         </w:numPr>
-      </w:pPr>
-      <w:r>
-        <w:t>Search</w:t>
-      </w:r>
-      <w:r>
-        <w:t>-6/7</w:t>
-      </w:r>
-    </w:p>
-    <w:p>
-      <w:pPr>
-        <w:pStyle w:val="ListParagraph"/>
+        <w:rPr>
+          <w:noProof/>
+        </w:rPr>
+      </w:pPr>
+      <w:r>
+        <w:rPr>
+          <w:noProof/>
+        </w:rPr>
+        <w:t>Search-6/7</w:t>
+      </w:r>
+    </w:p>
+    <w:p>
+      <w:pPr>
         <w:numPr>
           <w:ilvl w:val="1"/>
           <w:numId w:val="3"/>
         </w:numPr>
-      </w:pPr>
-      <w:r>
+        <w:rPr>
+          <w:noProof/>
+        </w:rPr>
+      </w:pPr>
+      <w:r>
+        <w:rPr>
+          <w:noProof/>
+        </w:rPr>
         <w:t xml:space="preserve">The search button directs the user to a blank page with the option to input a search parameter which can be a user or text.  After clicking search the user is directed to a page which displays the search terms and shows relevant posts.  </w:t>
       </w:r>
     </w:p>
     <w:p>
       <w:pPr>
-        <w:pStyle w:val="ListParagraph"/>
         <w:numPr>
           <w:ilvl w:val="0"/>
           <w:numId w:val="3"/>
         </w:numPr>
-      </w:pPr>
-      <w:r>
+        <w:rPr>
+          <w:noProof/>
+        </w:rPr>
+      </w:pPr>
+      <w:r>
+        <w:rPr>
+          <w:noProof/>
+        </w:rPr>
         <w:t>User Page-8</w:t>
       </w:r>
     </w:p>
     <w:p>
       <w:pPr>
-        <w:pStyle w:val="ListParagraph"/>
         <w:numPr>
           <w:ilvl w:val="1"/>
           <w:numId w:val="3"/>
         </w:numPr>
-      </w:pPr>
-      <w:r>
+        <w:rPr>
+          <w:noProof/>
+        </w:rPr>
+      </w:pPr>
+      <w:r>
+        <w:rPr>
+          <w:noProof/>
+        </w:rPr>
         <w:t>If the user clicks on the username on any post they will be directed to a page which displays that person’s posts, bio message, follow counts, and follow status.</w:t>
       </w:r>
     </w:p>
     <w:p>
       <w:pPr>
-        <w:pStyle w:val="ListParagraph"/>
         <w:numPr>
           <w:ilvl w:val="0"/>
           <w:numId w:val="3"/>
         </w:numPr>
-      </w:pPr>
-      <w:r>
-        <w:t>Settings</w:t>
-      </w:r>
-      <w:r>
-        <w:t>-9</w:t>
-      </w:r>
-    </w:p>
-    <w:p>
-      <w:pPr>
-        <w:pStyle w:val="ListParagraph"/>
+        <w:rPr>
+          <w:noProof/>
+        </w:rPr>
+      </w:pPr>
+      <w:r>
+        <w:rPr>
+          <w:noProof/>
+        </w:rPr>
+        <w:lastRenderedPageBreak/>
+        <w:t>Settings-9</w:t>
+      </w:r>
+    </w:p>
+    <w:p>
+      <w:pPr>
         <w:numPr>
           <w:ilvl w:val="1"/>
           <w:numId w:val="3"/>
         </w:numPr>
-      </w:pPr>
-      <w:r>
-        <w:t xml:space="preserve">Clicking the settings button will show user </w:t>
-      </w:r>
-      <w:r>
-        <w:t>information and</w:t>
-      </w:r>
-      <w:r>
-        <w:t xml:space="preserve"> allow them to edit bio or password.  </w:t>
-      </w:r>
-    </w:p>
-    <w:p>
-      <w:pPr>
-        <w:pStyle w:val="ListParagraph"/>
+        <w:rPr>
+          <w:noProof/>
+        </w:rPr>
+      </w:pPr>
+      <w:r>
+        <w:rPr>
+          <w:noProof/>
+        </w:rPr>
+        <w:t xml:space="preserve">Clicking the settings button will show user information and allow them to edit bio or password.  </w:t>
+      </w:r>
+    </w:p>
+    <w:p>
+      <w:pPr>
         <w:numPr>
           <w:ilvl w:val="0"/>
           <w:numId w:val="3"/>
         </w:numPr>
-      </w:pPr>
-      <w:r>
-        <w:t>Exit</w:t>
-      </w:r>
-      <w:r>
-        <w:t>-10</w:t>
-      </w:r>
-    </w:p>
-    <w:p>
-      <w:pPr>
-        <w:pStyle w:val="ListParagraph"/>
+        <w:rPr>
+          <w:noProof/>
+        </w:rPr>
+      </w:pPr>
+      <w:r>
+        <w:rPr>
+          <w:noProof/>
+        </w:rPr>
+        <w:t>Exit-10</w:t>
+      </w:r>
+    </w:p>
+    <w:p>
+      <w:pPr>
         <w:numPr>
           <w:ilvl w:val="1"/>
           <w:numId w:val="3"/>
         </w:numPr>
-      </w:pPr>
-      <w:r>
-        <w:t xml:space="preserve">The exit </w:t>
-      </w:r>
-      <w:r>
-        <w:t xml:space="preserve">button takes the user to page where they can logout.  </w:t>
-      </w:r>
-    </w:p>
-    <w:p>
-      <w:r>
-        <w:t>2.  This design was chosen based on the principles discussed in the activity.  The application separates functions on pa</w:t>
-      </w:r>
-      <w:bookmarkStart w:id="0" w:name="_GoBack"/>
-      <w:bookmarkEnd w:id="0"/>
-      <w:r>
-        <w:t>ges</w:t>
+        <w:rPr>
+          <w:noProof/>
+        </w:rPr>
+      </w:pPr>
+      <w:r>
+        <w:rPr>
+          <w:noProof/>
+        </w:rPr>
+        <w:t xml:space="preserve">The exit button takes the user to page where they can logout.  </w:t>
+      </w:r>
+    </w:p>
+    <w:p>
+      <w:r>
+        <w:rPr>
+          <w:noProof/>
+        </w:rPr>
+        <w:drawing>
+          <wp:inline distT="0" distB="0" distL="0" distR="0" wp14:anchorId="4A63FDCD" wp14:editId="790C874C">
+            <wp:extent cx="5943600" cy="3343275"/>
+            <wp:effectExtent l="0" t="0" r="0" b="9525"/>
+            <wp:docPr id="1" name="Picture 1"/>
+            <wp:cNvGraphicFramePr>
+              <a:graphicFrameLocks xmlns:a="http://schemas.openxmlformats.org/drawingml/2006/main" noChangeAspect="1"/>
+            </wp:cNvGraphicFramePr>
+            <a:graphic xmlns:a="http://schemas.openxmlformats.org/drawingml/2006/main">
+              <a:graphicData uri="http://schemas.openxmlformats.org/drawingml/2006/picture">
+                <pic:pic xmlns:pic="http://schemas.openxmlformats.org/drawingml/2006/picture">
+                  <pic:nvPicPr>
+                    <pic:cNvPr id="0" name="20131031_110758.jpg"/>
+                    <pic:cNvPicPr/>
+                  </pic:nvPicPr>
+                  <pic:blipFill>
+                    <a:blip r:embed="rId6" cstate="print">
+                      <a:extLst>
+                        <a:ext uri="{28A0092B-C50C-407E-A947-70E740481C1C}">
+                          <a14:useLocalDpi xmlns:a14="http://schemas.microsoft.com/office/drawing/2010/main" val="0"/>
+                        </a:ext>
+                      </a:extLst>
+                    </a:blip>
+                    <a:stretch>
+                      <a:fillRect/>
+                    </a:stretch>
+                  </pic:blipFill>
+                  <pic:spPr>
+                    <a:xfrm>
+                      <a:off x="0" y="0"/>
+                      <a:ext cx="5943600" cy="3343275"/>
+                    </a:xfrm>
+                    <a:prstGeom prst="rect">
+                      <a:avLst/>
+                    </a:prstGeom>
+                  </pic:spPr>
+                </pic:pic>
+              </a:graphicData>
+            </a:graphic>
+          </wp:inline>
+        </w:drawing>
+      </w:r>
+    </w:p>
+    <w:p>
+      <w:r>
+        <w:rPr>
+          <w:noProof/>
+        </w:rPr>
+        <w:lastRenderedPageBreak/>
+        <w:drawing>
+          <wp:inline distT="0" distB="0" distL="0" distR="0">
+            <wp:extent cx="5943600" cy="3343275"/>
+            <wp:effectExtent l="0" t="0" r="0" b="9525"/>
+            <wp:docPr id="2" name="Picture 2"/>
+            <wp:cNvGraphicFramePr>
+              <a:graphicFrameLocks xmlns:a="http://schemas.openxmlformats.org/drawingml/2006/main" noChangeAspect="1"/>
+            </wp:cNvGraphicFramePr>
+            <a:graphic xmlns:a="http://schemas.openxmlformats.org/drawingml/2006/main">
+              <a:graphicData uri="http://schemas.openxmlformats.org/drawingml/2006/picture">
+                <pic:pic xmlns:pic="http://schemas.openxmlformats.org/drawingml/2006/picture">
+                  <pic:nvPicPr>
+                    <pic:cNvPr id="0" name="20131031_110818.jpg"/>
+                    <pic:cNvPicPr/>
+                  </pic:nvPicPr>
+                  <pic:blipFill>
+                    <a:blip r:embed="rId7" cstate="print">
+                      <a:extLst>
+                        <a:ext uri="{28A0092B-C50C-407E-A947-70E740481C1C}">
+                          <a14:useLocalDpi xmlns:a14="http://schemas.microsoft.com/office/drawing/2010/main" val="0"/>
+                        </a:ext>
+                      </a:extLst>
+                    </a:blip>
+                    <a:stretch>
+                      <a:fillRect/>
+                    </a:stretch>
+                  </pic:blipFill>
+                  <pic:spPr>
+                    <a:xfrm>
+                      <a:off x="0" y="0"/>
+                      <a:ext cx="5943600" cy="3343275"/>
+                    </a:xfrm>
+                    <a:prstGeom prst="rect">
+                      <a:avLst/>
+                    </a:prstGeom>
+                  </pic:spPr>
+                </pic:pic>
+              </a:graphicData>
+            </a:graphic>
+          </wp:inline>
+        </w:drawing>
+      </w:r>
+    </w:p>
+    <w:p>
+      <w:r>
+        <w:rPr>
+          <w:noProof/>
+        </w:rPr>
+        <w:drawing>
+          <wp:inline distT="0" distB="0" distL="0" distR="0">
+            <wp:extent cx="5943600" cy="3343275"/>
+            <wp:effectExtent l="0" t="0" r="0" b="9525"/>
+            <wp:docPr id="5" name="Picture 5"/>
+            <wp:cNvGraphicFramePr>
+              <a:graphicFrameLocks xmlns:a="http://schemas.openxmlformats.org/drawingml/2006/main" noChangeAspect="1"/>
+            </wp:cNvGraphicFramePr>
+            <a:graphic xmlns:a="http://schemas.openxmlformats.org/drawingml/2006/main">
+              <a:graphicData uri="http://schemas.openxmlformats.org/drawingml/2006/picture">
+                <pic:pic xmlns:pic="http://schemas.openxmlformats.org/drawingml/2006/picture">
+                  <pic:nvPicPr>
+                    <pic:cNvPr id="0" name="20131031_110833.jpg"/>
+                    <pic:cNvPicPr/>
+                  </pic:nvPicPr>
+                  <pic:blipFill>
+                    <a:blip r:embed="rId8" cstate="print">
+                      <a:extLst>
+                        <a:ext uri="{28A0092B-C50C-407E-A947-70E740481C1C}">
+                          <a14:useLocalDpi xmlns:a14="http://schemas.microsoft.com/office/drawing/2010/main" val="0"/>
+                        </a:ext>
+                      </a:extLst>
+                    </a:blip>
+                    <a:stretch>
+                      <a:fillRect/>
+                    </a:stretch>
+                  </pic:blipFill>
+                  <pic:spPr>
+                    <a:xfrm>
+                      <a:off x="0" y="0"/>
+                      <a:ext cx="5943600" cy="3343275"/>
+                    </a:xfrm>
+                    <a:prstGeom prst="rect">
+                      <a:avLst/>
+                    </a:prstGeom>
+                  </pic:spPr>
+                </pic:pic>
+              </a:graphicData>
+            </a:graphic>
+          </wp:inline>
+        </w:drawing>
+      </w:r>
+    </w:p>
+    <w:p>
+      <w:r>
+        <w:rPr>
+          <w:noProof/>
+        </w:rPr>
+        <w:lastRenderedPageBreak/>
+        <mc:AlternateContent>
+          <mc:Choice Requires="wps">
+            <w:drawing>
+              <wp:anchor distT="0" distB="0" distL="114300" distR="114300" simplePos="0" relativeHeight="251659264" behindDoc="0" locked="0" layoutInCell="1" allowOverlap="1" wp14:editId="36B11C9B">
+                <wp:simplePos x="0" y="0"/>
+                <wp:positionH relativeFrom="column">
+                  <wp:posOffset>800100</wp:posOffset>
+                </wp:positionH>
+                <wp:positionV relativeFrom="paragraph">
+                  <wp:posOffset>76200</wp:posOffset>
+                </wp:positionV>
+                <wp:extent cx="400050" cy="419100"/>
+                <wp:effectExtent l="0" t="0" r="19050" b="19050"/>
+                <wp:wrapNone/>
+                <wp:docPr id="307" name="Text Box 2"/>
+                <wp:cNvGraphicFramePr>
+                  <a:graphicFrameLocks xmlns:a="http://schemas.openxmlformats.org/drawingml/2006/main"/>
+                </wp:cNvGraphicFramePr>
+                <a:graphic xmlns:a="http://schemas.openxmlformats.org/drawingml/2006/main">
+                  <a:graphicData uri="http://schemas.microsoft.com/office/word/2010/wordprocessingShape">
+                    <wps:wsp>
+                      <wps:cNvSpPr txBox="1">
+                        <a:spLocks noChangeArrowheads="1"/>
+                      </wps:cNvSpPr>
+                      <wps:spPr bwMode="auto">
+                        <a:xfrm>
+                          <a:off x="0" y="0"/>
+                          <a:ext cx="400050" cy="419100"/>
+                        </a:xfrm>
+                        <a:prstGeom prst="rect">
+                          <a:avLst/>
+                        </a:prstGeom>
+                        <a:solidFill>
+                          <a:srgbClr val="FFFFFF"/>
+                        </a:solidFill>
+                        <a:ln w="9525">
+                          <a:solidFill>
+                            <a:srgbClr val="000000"/>
+                          </a:solidFill>
+                          <a:miter lim="800000"/>
+                          <a:headEnd/>
+                          <a:tailEnd/>
+                        </a:ln>
+                      </wps:spPr>
+                      <wps:txbx>
+                        <w:txbxContent>
+                          <w:p>
+                            <w:r>
+                              <w:t>10</w:t>
+                            </w:r>
+                          </w:p>
+                        </w:txbxContent>
+                      </wps:txbx>
+                      <wps:bodyPr rot="0" vert="horz" wrap="square" lIns="91440" tIns="45720" rIns="91440" bIns="45720" anchor="t" anchorCtr="0">
+                        <a:noAutofit/>
+                      </wps:bodyPr>
+                    </wps:wsp>
+                  </a:graphicData>
+                </a:graphic>
+                <wp14:sizeRelH relativeFrom="margin">
+                  <wp14:pctWidth>0</wp14:pctWidth>
+                </wp14:sizeRelH>
+                <wp14:sizeRelV relativeFrom="margin">
+                  <wp14:pctHeight>0</wp14:pctHeight>
+                </wp14:sizeRelV>
+              </wp:anchor>
+            </w:drawing>
+          </mc:Choice>
+          <mc:Fallback>
+            <w:pict>
+              <v:shapetype id="_x0000_t202" coordsize="21600,21600" o:spt="202" path="m,l,21600r21600,l21600,xe">
+                <v:stroke joinstyle="miter"/>
+                <v:path gradientshapeok="t" o:connecttype="rect"/>
+              </v:shapetype>
+              <v:shape id="Text Box 2" o:spid="_x0000_s1026" type="#_x0000_t202" style="position:absolute;margin-left:63pt;margin-top:6pt;width:31.5pt;height:33pt;z-index:251659264;visibility:visible;mso-wrap-style:square;mso-width-percent:0;mso-height-percent:0;mso-wrap-distance-left:9pt;mso-wrap-distance-top:0;mso-wrap-distance-right:9pt;mso-wrap-distance-bottom:0;mso-position-horizontal:absolute;mso-position-horizontal-relative:text;mso-position-vertical:absolute;mso-position-vertical-relative:text;mso-width-percent:0;mso-height-percent:0;mso-width-relative:margin;mso-height-relative:margin;v-text-anchor:top" o:gfxdata="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">
+                <v:textbox>
+                  <w:txbxContent>
+                    <w:p>
+                      <w:r>
+                        <w:t>10</w:t>
+                      </w:r>
+                    </w:p>
+                  </w:txbxContent>
+                </v:textbox>
+              </v:shape>
+            </w:pict>
+          </mc:Fallback>
+        </mc:AlternateContent>
+      </w:r>
+      <w:r>
+        <w:rPr>
+          <w:noProof/>
+        </w:rPr>
+        <w:drawing>
+          <wp:inline distT="0" distB="0" distL="0" distR="0">
+            <wp:extent cx="5943600" cy="3343275"/>
+            <wp:effectExtent l="0" t="0" r="0" b="9525"/>
+            <wp:docPr id="4" name="Picture 4"/>
+            <wp:cNvGraphicFramePr>
+              <a:graphicFrameLocks xmlns:a="http://schemas.openxmlformats.org/drawingml/2006/main" noChangeAspect="1"/>
+            </wp:cNvGraphicFramePr>
+            <a:graphic xmlns:a="http://schemas.openxmlformats.org/drawingml/2006/main">
+              <a:graphicData uri="http://schemas.openxmlformats.org/drawingml/2006/picture">
+                <pic:pic xmlns:pic="http://schemas.openxmlformats.org/drawingml/2006/picture">
+                  <pic:nvPicPr>
+                    <pic:cNvPr id="0" name="20131031_110848.jpg"/>
+                    <pic:cNvPicPr/>
+                  </pic:nvPicPr>
+                  <pic:blipFill>
+                    <a:blip r:embed="rId9" cstate="print">
+                      <a:extLst>
+                        <a:ext uri="{28A0092B-C50C-407E-A947-70E740481C1C}">
+                          <a14:useLocalDpi xmlns:a14="http://schemas.microsoft.com/office/drawing/2010/main" val="0"/>
+                        </a:ext>
+                      </a:extLst>
+                    </a:blip>
+                    <a:stretch>
+                      <a:fillRect/>
+                    </a:stretch>
+                  </pic:blipFill>
+                  <pic:spPr>
+                    <a:xfrm>
+                      <a:off x="0" y="0"/>
+                      <a:ext cx="5943600" cy="3343275"/>
+                    </a:xfrm>
+                    <a:prstGeom prst="rect">
+                      <a:avLst/>
+                    </a:prstGeom>
+                  </pic:spPr>
+                </pic:pic>
+              </a:graphicData>
+            </a:graphic>
+          </wp:inline>
+        </w:drawing>
+      </w:r>
+    </w:p>
+    <w:p>
+      <w:r>
+        <w:t>2.  This design was chosen based on the principles discussed in the activity.  The application separates functions on pages</w:t>
       </w:r>
       <w:r>
         <w:t xml:space="preserve"> while giving the user an easy way to jump between them.  </w:t>
@@ -305,7 +656,6 @@
     </w:p>
     <w:p>
       <w:r>
-        <w:lastRenderedPageBreak/>
         <w:t>3.  The final iteration was based on the ones completed in class.  These first iterations gave us a good idea of how to implement the mobile design</w:t>
       </w:r>
       <w:r>
@@ -410,13 +760,7 @@
         </w:numPr>
       </w:pPr>
       <w:r>
-        <w:t xml:space="preserve"> </w:t>
-      </w:r>
-      <w:r>
-        <w:t>If</w:t>
-      </w:r>
-      <w:r>
-        <w:t xml:space="preserve"> you show a person an image, then a memory/association will be drawn up from their mind about it.</w:t>
+        <w:t xml:space="preserve"> If you show a person an image, then a memory/association will be drawn up from their mind about it.</w:t>
       </w:r>
     </w:p>
     <w:p>
@@ -437,6 +781,7 @@
         </w:numPr>
       </w:pPr>
       <w:r>
+        <w:lastRenderedPageBreak/>
         <w:t xml:space="preserve"> The principle could be applied by keeping images professional, since the site we are making is supposed to be a business website.</w:t>
       </w:r>
     </w:p>
@@ -534,11 +879,7 @@
         </w:numPr>
       </w:pPr>
       <w:r>
-        <w:t xml:space="preserve">These messages would not distract from the purpose of the task at hand and would form a memorable connection with the user that they might not get from another similar service. The more favorable connection the user has with the website, especially </w:t>
-      </w:r>
-      <w:r>
-        <w:lastRenderedPageBreak/>
-        <w:t xml:space="preserve">one that conveys that they care about what they have to say, the more likely the user may be to continue using the service. </w:t>
+        <w:t xml:space="preserve">These messages would not distract from the purpose of the task at hand and would form a memorable connection with the user that they might not get from another similar service. The more favorable connection the user has with the website, especially one that conveys that they care about what they have to say, the more likely the user may be to continue using the service. </w:t>
       </w:r>
     </w:p>
     <w:p>
@@ -550,19 +891,7 @@
         </w:numPr>
       </w:pPr>
       <w:r>
-        <w:t xml:space="preserve">There may be opportunities to tell the user coding hints based on the </w:t>
-      </w:r>
-      <w:r>
-        <w:t>hash tags</w:t>
-      </w:r>
-      <w:r>
-        <w:t xml:space="preserve"> of their posts. For example, we can recognize that a user </w:t>
-      </w:r>
-      <w:r>
-        <w:t>hash tagged</w:t>
-      </w:r>
-      <w:r>
-        <w:t xml:space="preserve"> their post with #recursion. We could then show another bubble-like message. “Did you know</w:t>
+        <w:t>There may be opportunities to tell the user coding hints based on the hash tags of their posts. For example, we can recognize that a user hash tagged their post with #recursion. We could then show another bubble-like message. “Did you know</w:t>
       </w:r>
       <w:proofErr w:type="gramStart"/>
       <w:r>
@@ -1488,7 +1817,6 @@
   <w:style w:type="character" w:default="1" w:styleId="DefaultParagraphFont">
     <w:name w:val="Default Paragraph Font"/>
     <w:uiPriority w:val="1"/>
-    <w:semiHidden/>
     <w:unhideWhenUsed/>
   </w:style>
   <w:style w:type="table" w:default="1" w:styleId="TableNormal">
@@ -1522,6 +1850,36 @@
       <w:ind w:left="720"/>
       <w:contextualSpacing/>
     </w:pPr>
+  </w:style>
+  <w:style w:type="paragraph" w:styleId="BalloonText">
+    <w:name w:val="Balloon Text"/>
+    <w:basedOn w:val="Normal"/>
+    <w:link w:val="BalloonTextChar"/>
+    <w:uiPriority w:val="99"/>
+    <w:semiHidden/>
+    <w:unhideWhenUsed/>
+    <w:rsid w:val="007F115B"/>
+    <w:pPr>
+      <w:spacing w:after="0" w:line="240" w:lineRule="auto"/>
+    </w:pPr>
+    <w:rPr>
+      <w:rFonts w:ascii="Tahoma" w:hAnsi="Tahoma" w:cs="Tahoma"/>
+      <w:sz w:val="16"/>
+      <w:szCs w:val="16"/>
+    </w:rPr>
+  </w:style>
+  <w:style w:type="character" w:customStyle="1" w:styleId="BalloonTextChar">
+    <w:name w:val="Balloon Text Char"/>
+    <w:basedOn w:val="DefaultParagraphFont"/>
+    <w:link w:val="BalloonText"/>
+    <w:uiPriority w:val="99"/>
+    <w:semiHidden/>
+    <w:rsid w:val="007F115B"/>
+    <w:rPr>
+      <w:rFonts w:ascii="Tahoma" w:hAnsi="Tahoma" w:cs="Tahoma"/>
+      <w:sz w:val="16"/>
+      <w:szCs w:val="16"/>
+    </w:rPr>
   </w:style>
 </w:styles>
 </file>
@@ -1689,7 +2047,6 @@
   <w:style w:type="character" w:default="1" w:styleId="DefaultParagraphFont">
     <w:name w:val="Default Paragraph Font"/>
     <w:uiPriority w:val="1"/>
-    <w:semiHidden/>
     <w:unhideWhenUsed/>
   </w:style>
   <w:style w:type="table" w:default="1" w:styleId="TableNormal">
@@ -1723,6 +2080,36 @@
       <w:ind w:left="720"/>
       <w:contextualSpacing/>
     </w:pPr>
+  </w:style>
+  <w:style w:type="paragraph" w:styleId="BalloonText">
+    <w:name w:val="Balloon Text"/>
+    <w:basedOn w:val="Normal"/>
+    <w:link w:val="BalloonTextChar"/>
+    <w:uiPriority w:val="99"/>
+    <w:semiHidden/>
+    <w:unhideWhenUsed/>
+    <w:rsid w:val="007F115B"/>
+    <w:pPr>
+      <w:spacing w:after="0" w:line="240" w:lineRule="auto"/>
+    </w:pPr>
+    <w:rPr>
+      <w:rFonts w:ascii="Tahoma" w:hAnsi="Tahoma" w:cs="Tahoma"/>
+      <w:sz w:val="16"/>
+      <w:szCs w:val="16"/>
+    </w:rPr>
+  </w:style>
+  <w:style w:type="character" w:customStyle="1" w:styleId="BalloonTextChar">
+    <w:name w:val="Balloon Text Char"/>
+    <w:basedOn w:val="DefaultParagraphFont"/>
+    <w:link w:val="BalloonText"/>
+    <w:uiPriority w:val="99"/>
+    <w:semiHidden/>
+    <w:rsid w:val="007F115B"/>
+    <w:rPr>
+      <w:rFonts w:ascii="Tahoma" w:hAnsi="Tahoma" w:cs="Tahoma"/>
+      <w:sz w:val="16"/>
+      <w:szCs w:val="16"/>
+    </w:rPr>
   </w:style>
 </w:styles>
 </file>

</xml_diff>